<commit_message>
Bug fixes and improvements -- Metropolis now calculates < Energy squared > correctly by reference to the whole lattice, not cell by cell -- Wang Landau incorporates a prior reference run and a max iterations parameter to avoid stuck cases -- Multiple experiments can be run to create histogram of the location of maximum of the heat capacity
</commit_message>
<xml_diff>
--- a/Results/Observations 20130101.docx
+++ b/Results/Observations 20130101.docx
@@ -16,7 +16,13 @@
         </w:numPr>
       </w:pPr>
       <w:r>
-        <w:t>Wang-Landau is very faster than Ising for smaller lattices (L = 16)</w:t>
+        <w:t xml:space="preserve">Wang-Landau is very </w:t>
+      </w:r>
+      <w:r>
+        <w:t xml:space="preserve">much </w:t>
+      </w:r>
+      <w:r>
+        <w:t>faster than Ising for smaller lattices (L = 16)</w:t>
       </w:r>
     </w:p>
     <w:p>
@@ -153,15 +159,15 @@
         </w:numPr>
       </w:pPr>
       <w:r>
-        <w:t>Wang Landau permits more post-analysis.  Once the DOS has been determined then different numerical integrations can be run for different temperate ranges and steps, whereas Ising requires that any temperature point be simulated directly</w:t>
-      </w:r>
-    </w:p>
-    <w:p>
-      <w:r>
-        <w:t>Next step ideas</w:t>
-      </w:r>
-    </w:p>
-    <w:p/>
+        <w:t>Wang Landau permits more post-analysis.  O</w:t>
+      </w:r>
+      <w:r>
+        <w:t>nce the density of states</w:t>
+      </w:r>
+      <w:r>
+        <w:t xml:space="preserve"> has been determined then different numerical integrations can be run for different temperate ranges and steps, whereas Ising requires that any temperature point be simulated directly</w:t>
+      </w:r>
+    </w:p>
     <w:sectPr>
       <w:pgSz w:w="11906" w:h="16838"/>
       <w:pgMar w:top="1440" w:right="1440" w:bottom="1440" w:left="1440" w:header="708" w:footer="708" w:gutter="0"/>
@@ -175,6 +181,119 @@
 <file path=word/numbering.xml><?xml version="1.0" encoding="utf-8"?>
 <w:numbering xmlns:ve="http://schemas.openxmlformats.org/markup-compatibility/2006" xmlns:o="urn:schemas-microsoft-com:office:office" xmlns:r="http://schemas.openxmlformats.org/officeDocument/2006/relationships" xmlns:m="http://schemas.openxmlformats.org/officeDocument/2006/math" xmlns:v="urn:schemas-microsoft-com:vml" xmlns:wp="http://schemas.openxmlformats.org/drawingml/2006/wordprocessingDrawing" xmlns:w10="urn:schemas-microsoft-com:office:word" xmlns:w="http://schemas.openxmlformats.org/wordprocessingml/2006/main" xmlns:wne="http://schemas.microsoft.com/office/word/2006/wordml">
   <w:abstractNum w:abstractNumId="0">
+    <w:nsid w:val="0437536B"/>
+    <w:multiLevelType w:val="hybridMultilevel"/>
+    <w:tmpl w:val="067C2EF8"/>
+    <w:lvl w:ilvl="0" w:tplc="08090001">
+      <w:start w:val="1"/>
+      <w:numFmt w:val="bullet"/>
+      <w:lvlText w:val=""/>
+      <w:lvlJc w:val="left"/>
+      <w:pPr>
+        <w:ind w:left="720" w:hanging="360"/>
+      </w:pPr>
+      <w:rPr>
+        <w:rFonts w:ascii="Symbol" w:hAnsi="Symbol" w:hint="default"/>
+      </w:rPr>
+    </w:lvl>
+    <w:lvl w:ilvl="1" w:tplc="08090003" w:tentative="1">
+      <w:start w:val="1"/>
+      <w:numFmt w:val="bullet"/>
+      <w:lvlText w:val="o"/>
+      <w:lvlJc w:val="left"/>
+      <w:pPr>
+        <w:ind w:left="1440" w:hanging="360"/>
+      </w:pPr>
+      <w:rPr>
+        <w:rFonts w:ascii="Courier New" w:hAnsi="Courier New" w:cs="Courier New" w:hint="default"/>
+      </w:rPr>
+    </w:lvl>
+    <w:lvl w:ilvl="2" w:tplc="08090005" w:tentative="1">
+      <w:start w:val="1"/>
+      <w:numFmt w:val="bullet"/>
+      <w:lvlText w:val=""/>
+      <w:lvlJc w:val="left"/>
+      <w:pPr>
+        <w:ind w:left="2160" w:hanging="360"/>
+      </w:pPr>
+      <w:rPr>
+        <w:rFonts w:ascii="Wingdings" w:hAnsi="Wingdings" w:hint="default"/>
+      </w:rPr>
+    </w:lvl>
+    <w:lvl w:ilvl="3" w:tplc="08090001" w:tentative="1">
+      <w:start w:val="1"/>
+      <w:numFmt w:val="bullet"/>
+      <w:lvlText w:val=""/>
+      <w:lvlJc w:val="left"/>
+      <w:pPr>
+        <w:ind w:left="2880" w:hanging="360"/>
+      </w:pPr>
+      <w:rPr>
+        <w:rFonts w:ascii="Symbol" w:hAnsi="Symbol" w:hint="default"/>
+      </w:rPr>
+    </w:lvl>
+    <w:lvl w:ilvl="4" w:tplc="08090003" w:tentative="1">
+      <w:start w:val="1"/>
+      <w:numFmt w:val="bullet"/>
+      <w:lvlText w:val="o"/>
+      <w:lvlJc w:val="left"/>
+      <w:pPr>
+        <w:ind w:left="3600" w:hanging="360"/>
+      </w:pPr>
+      <w:rPr>
+        <w:rFonts w:ascii="Courier New" w:hAnsi="Courier New" w:cs="Courier New" w:hint="default"/>
+      </w:rPr>
+    </w:lvl>
+    <w:lvl w:ilvl="5" w:tplc="08090005" w:tentative="1">
+      <w:start w:val="1"/>
+      <w:numFmt w:val="bullet"/>
+      <w:lvlText w:val=""/>
+      <w:lvlJc w:val="left"/>
+      <w:pPr>
+        <w:ind w:left="4320" w:hanging="360"/>
+      </w:pPr>
+      <w:rPr>
+        <w:rFonts w:ascii="Wingdings" w:hAnsi="Wingdings" w:hint="default"/>
+      </w:rPr>
+    </w:lvl>
+    <w:lvl w:ilvl="6" w:tplc="08090001" w:tentative="1">
+      <w:start w:val="1"/>
+      <w:numFmt w:val="bullet"/>
+      <w:lvlText w:val=""/>
+      <w:lvlJc w:val="left"/>
+      <w:pPr>
+        <w:ind w:left="5040" w:hanging="360"/>
+      </w:pPr>
+      <w:rPr>
+        <w:rFonts w:ascii="Symbol" w:hAnsi="Symbol" w:hint="default"/>
+      </w:rPr>
+    </w:lvl>
+    <w:lvl w:ilvl="7" w:tplc="08090003" w:tentative="1">
+      <w:start w:val="1"/>
+      <w:numFmt w:val="bullet"/>
+      <w:lvlText w:val="o"/>
+      <w:lvlJc w:val="left"/>
+      <w:pPr>
+        <w:ind w:left="5760" w:hanging="360"/>
+      </w:pPr>
+      <w:rPr>
+        <w:rFonts w:ascii="Courier New" w:hAnsi="Courier New" w:cs="Courier New" w:hint="default"/>
+      </w:rPr>
+    </w:lvl>
+    <w:lvl w:ilvl="8" w:tplc="08090005" w:tentative="1">
+      <w:start w:val="1"/>
+      <w:numFmt w:val="bullet"/>
+      <w:lvlText w:val=""/>
+      <w:lvlJc w:val="left"/>
+      <w:pPr>
+        <w:ind w:left="6480" w:hanging="360"/>
+      </w:pPr>
+      <w:rPr>
+        <w:rFonts w:ascii="Wingdings" w:hAnsi="Wingdings" w:hint="default"/>
+      </w:rPr>
+    </w:lvl>
+  </w:abstractNum>
+  <w:abstractNum w:abstractNumId="1">
     <w:nsid w:val="7C506B45"/>
     <w:multiLevelType w:val="hybridMultilevel"/>
     <w:tmpl w:val="0C60414A"/>
@@ -288,6 +407,9 @@
     </w:lvl>
   </w:abstractNum>
   <w:num w:numId="1">
+    <w:abstractNumId w:val="1"/>
+  </w:num>
+  <w:num w:numId="2">
     <w:abstractNumId w:val="0"/>
   </w:num>
 </w:numbering>

</xml_diff>